<commit_message>
Casos de uso textuales
-Crear Categoria
- Registrar Producto
- Escoger Proveedor
-Atajos con teclado
-Cancelar Facturas
</commit_message>
<xml_diff>
--- a/Documentación (Daniel,Ariel,Lui,Keyner)/ECUs/Atajos del teclado.docx
+++ b/Documentación (Daniel,Ariel,Lui,Keyner)/ECUs/Atajos del teclado.docx
@@ -83,7 +83,15 @@
           <w:sz w:val="24"/>
           <w:lang w:val="es-MX"/>
         </w:rPr>
-        <w:t xml:space="preserve"> Caso de uso agregar producto al inventario</w:t>
+        <w:t xml:space="preserve"> Caso de uso </w:t>
+      </w:r>
+      <w:r>
+        <w:rPr>
+          <w:rFonts w:ascii="Arial" w:hAnsi="Arial"/>
+          <w:sz w:val="24"/>
+          <w:lang w:val="es-MX"/>
+        </w:rPr>
+        <w:t>atajos del teclado.</w:t>
       </w:r>
     </w:p>
     <w:p>
@@ -189,10 +197,8 @@
           <w:sz w:val="24"/>
           <w:lang w:val="es-MX"/>
         </w:rPr>
-        <w:t>Para agregar un producto al inventario.</w:t>
-      </w:r>
-      <w:bookmarkStart w:id="0" w:name="_GoBack"/>
-      <w:bookmarkEnd w:id="0"/>
+        <w:t>Ingresar a otros módulos sin cerrar el actual.</w:t>
+      </w:r>
       <w:r>
         <w:rPr>
           <w:rFonts w:ascii="Arial" w:hAnsi="Arial"/>
@@ -248,23 +254,23 @@
           <w:sz w:val="24"/>
           <w:lang w:val="es-MX"/>
         </w:rPr>
-        <w:t xml:space="preserve"> Registrar proveedores</w:t>
-      </w:r>
-      <w:r>
-        <w:rPr>
-          <w:rFonts w:ascii="Arial" w:hAnsi="Arial"/>
-          <w:sz w:val="24"/>
-          <w:lang w:val="es-MX"/>
-        </w:rPr>
-        <w:t xml:space="preserve"> en la base de datos que cumplan con los siguientes atributos:</w:t>
-      </w:r>
-      <w:r>
-        <w:rPr>
-          <w:rFonts w:ascii="Arial" w:hAnsi="Arial"/>
-          <w:sz w:val="24"/>
-          <w:lang w:val="es-MX"/>
-        </w:rPr>
-        <w:t xml:space="preserve"> código, nombre, plazo, teléfono, cuenta bancaria, fax, email, ubicación, cuentas por pagar</w:t>
+        <w:t xml:space="preserve"> </w:t>
+      </w:r>
+      <w:r>
+        <w:rPr>
+          <w:rFonts w:ascii="Arial" w:hAnsi="Arial"/>
+          <w:sz w:val="24"/>
+          <w:lang w:val="es-MX"/>
+        </w:rPr>
+        <w:t xml:space="preserve">El usuario al </w:t>
+      </w:r>
+      <w:r>
+        <w:rPr>
+          <w:rFonts w:ascii="Arial" w:hAnsi="Arial"/>
+          <w:sz w:val="24"/>
+          <w:lang w:val="es-MX"/>
+        </w:rPr>
+        <w:t>presionar una tecla especifica del teclado le abrirá módulos específicos sin necesidad de cerrar el modulo actual</w:t>
       </w:r>
       <w:r>
         <w:rPr>
@@ -273,30 +279,6 @@
           <w:lang w:val="es-MX"/>
         </w:rPr>
         <w:t>.</w:t>
-      </w:r>
-      <w:r>
-        <w:rPr>
-          <w:rFonts w:ascii="Arial" w:hAnsi="Arial"/>
-          <w:sz w:val="24"/>
-          <w:lang w:val="es-MX"/>
-        </w:rPr>
-        <w:t xml:space="preserve"> Con el fin de mante</w:t>
-      </w:r>
-      <w:r>
-        <w:rPr>
-          <w:rFonts w:ascii="Arial" w:hAnsi="Arial"/>
-          <w:sz w:val="24"/>
-          <w:lang w:val="es-MX"/>
-        </w:rPr>
-        <w:t xml:space="preserve">ner un registro de los proveedores que abastecen a </w:t>
-      </w:r>
-      <w:r>
-        <w:rPr>
-          <w:rFonts w:ascii="Arial" w:hAnsi="Arial"/>
-          <w:sz w:val="24"/>
-          <w:lang w:val="es-MX"/>
-        </w:rPr>
-        <w:t>la sucursal.</w:t>
       </w:r>
     </w:p>
     <w:p>
@@ -345,24 +327,28 @@
           <w:sz w:val="24"/>
           <w:lang w:val="es-MX"/>
         </w:rPr>
-        <w:t xml:space="preserve"> La funciones de este caso de uso se encuentran asociadas al punto </w:t>
-      </w:r>
-      <w:r>
-        <w:rPr>
-          <w:rFonts w:ascii="Arial" w:hAnsi="Arial"/>
-          <w:sz w:val="24"/>
-          <w:lang w:val="es-MX"/>
-        </w:rPr>
-        <w:t>5.1. Registro de proveedores</w:t>
-      </w:r>
-      <w:r>
-        <w:rPr>
-          <w:rFonts w:ascii="Arial" w:hAnsi="Arial"/>
-          <w:sz w:val="24"/>
-          <w:lang w:val="es-MX"/>
-        </w:rPr>
-        <w:t xml:space="preserve"> de la tabla especificación de requerimientos funcionales.</w:t>
-      </w:r>
+        <w:t xml:space="preserve"> </w:t>
+      </w:r>
+    </w:p>
+    <w:p>
+      <w:pPr>
+        <w:pStyle w:val="Prrafodelista"/>
+        <w:rPr>
+          <w:rFonts w:ascii="Arial" w:hAnsi="Arial"/>
+          <w:sz w:val="24"/>
+          <w:lang w:val="es-MX"/>
+        </w:rPr>
+      </w:pPr>
+    </w:p>
+    <w:p>
+      <w:pPr>
+        <w:jc w:val="both"/>
+        <w:rPr>
+          <w:rFonts w:ascii="Arial" w:hAnsi="Arial"/>
+          <w:sz w:val="24"/>
+          <w:lang w:val="es-MX"/>
+        </w:rPr>
+      </w:pPr>
     </w:p>
     <w:p>
       <w:pPr>
@@ -400,23 +386,25 @@
           <w:sz w:val="24"/>
           <w:lang w:val="es-MX"/>
         </w:rPr>
-        <w:t xml:space="preserve"> No hay casos de uso asociado</w:t>
-      </w:r>
-      <w:r>
-        <w:rPr>
-          <w:rFonts w:ascii="Arial" w:hAnsi="Arial"/>
-          <w:sz w:val="24"/>
-          <w:lang w:val="es-MX"/>
-        </w:rPr>
-        <w:t>s para Registrar Proveedores</w:t>
-      </w:r>
-      <w:r>
-        <w:rPr>
-          <w:rFonts w:ascii="Arial" w:hAnsi="Arial"/>
-          <w:sz w:val="24"/>
-          <w:lang w:val="es-MX"/>
-        </w:rPr>
-        <w:t>.</w:t>
+        <w:t xml:space="preserve"> Facturar Ventas &lt;&lt;</w:t>
+      </w:r>
+      <w:proofErr w:type="spellStart"/>
+      <w:r>
+        <w:rPr>
+          <w:rFonts w:ascii="Arial" w:hAnsi="Arial"/>
+          <w:sz w:val="24"/>
+          <w:lang w:val="es-MX"/>
+        </w:rPr>
+        <w:t>Extend</w:t>
+      </w:r>
+      <w:proofErr w:type="spellEnd"/>
+      <w:r>
+        <w:rPr>
+          <w:rFonts w:ascii="Arial" w:hAnsi="Arial"/>
+          <w:sz w:val="24"/>
+          <w:lang w:val="es-MX"/>
+        </w:rPr>
+        <w:t>&gt;&gt; Ejecutar atajos con el teclado.</w:t>
       </w:r>
     </w:p>
     <w:p>
@@ -498,7 +486,25 @@
           <w:sz w:val="24"/>
           <w:lang w:val="es-MX"/>
         </w:rPr>
-        <w:t>El usuario debe de loguearse en el sistema.</w:t>
+        <w:t xml:space="preserve">El usuario debe de </w:t>
+      </w:r>
+      <w:proofErr w:type="spellStart"/>
+      <w:r>
+        <w:rPr>
+          <w:rFonts w:ascii="Arial" w:hAnsi="Arial"/>
+          <w:sz w:val="24"/>
+          <w:lang w:val="es-MX"/>
+        </w:rPr>
+        <w:t>loguearse</w:t>
+      </w:r>
+      <w:proofErr w:type="spellEnd"/>
+      <w:r>
+        <w:rPr>
+          <w:rFonts w:ascii="Arial" w:hAnsi="Arial"/>
+          <w:sz w:val="24"/>
+          <w:lang w:val="es-MX"/>
+        </w:rPr>
+        <w:t xml:space="preserve"> en el sistema.</w:t>
       </w:r>
     </w:p>
     <w:p>
@@ -525,6 +531,7 @@
           <w:lang w:val="es-MX"/>
         </w:rPr>
       </w:pPr>
+      <w:proofErr w:type="spellStart"/>
       <w:r>
         <w:rPr>
           <w:rFonts w:ascii="Arial" w:hAnsi="Arial"/>
@@ -534,6 +541,7 @@
         </w:rPr>
         <w:t>Poscondiciones</w:t>
       </w:r>
+      <w:proofErr w:type="spellEnd"/>
       <w:r>
         <w:rPr>
           <w:rFonts w:ascii="Arial" w:hAnsi="Arial"/>
@@ -556,62 +564,21 @@
     </w:p>
     <w:p>
       <w:pPr>
-        <w:numPr>
-          <w:ilvl w:val="0"/>
-          <w:numId w:val="8"/>
-        </w:numPr>
-        <w:jc w:val="both"/>
-        <w:rPr>
-          <w:rFonts w:ascii="Arial" w:hAnsi="Arial"/>
-          <w:sz w:val="24"/>
-          <w:lang w:val="es-MX"/>
-        </w:rPr>
-      </w:pPr>
-      <w:r>
-        <w:rPr>
-          <w:rFonts w:ascii="Arial" w:hAnsi="Arial"/>
-          <w:sz w:val="24"/>
-          <w:lang w:val="es-MX"/>
-        </w:rPr>
-        <w:t>Registro del proveedor</w:t>
-      </w:r>
-      <w:r>
-        <w:rPr>
-          <w:rFonts w:ascii="Arial" w:hAnsi="Arial"/>
-          <w:sz w:val="24"/>
-          <w:lang w:val="es-MX"/>
-        </w:rPr>
-        <w:t xml:space="preserve"> </w:t>
-      </w:r>
-      <w:r>
-        <w:rPr>
-          <w:rFonts w:ascii="Arial" w:hAnsi="Arial"/>
-          <w:sz w:val="24"/>
-          <w:lang w:val="es-MX"/>
-        </w:rPr>
-        <w:t>en la base de datos.</w:t>
-      </w:r>
-    </w:p>
-    <w:p>
-      <w:pPr>
-        <w:numPr>
-          <w:ilvl w:val="0"/>
-          <w:numId w:val="8"/>
-        </w:numPr>
-        <w:jc w:val="both"/>
-        <w:rPr>
-          <w:rFonts w:ascii="Arial" w:hAnsi="Arial"/>
-          <w:sz w:val="24"/>
-          <w:lang w:val="es-MX"/>
-        </w:rPr>
-      </w:pPr>
-      <w:r>
-        <w:rPr>
-          <w:rFonts w:ascii="Arial" w:hAnsi="Arial"/>
-          <w:sz w:val="24"/>
-          <w:lang w:val="es-MX"/>
-        </w:rPr>
-        <w:t>Mensaje que notifica el estado del registro (con éxito).</w:t>
+        <w:ind w:left="360"/>
+        <w:jc w:val="both"/>
+        <w:rPr>
+          <w:rFonts w:ascii="Arial" w:hAnsi="Arial"/>
+          <w:sz w:val="24"/>
+          <w:lang w:val="es-MX"/>
+        </w:rPr>
+      </w:pPr>
+      <w:r>
+        <w:rPr>
+          <w:rFonts w:ascii="Arial" w:hAnsi="Arial"/>
+          <w:sz w:val="24"/>
+          <w:lang w:val="es-MX"/>
+        </w:rPr>
+        <w:t>Al presionar una tecla el sistema levantara su respectivo modulo asociado con el atajo.</w:t>
       </w:r>
     </w:p>
     <w:p>
@@ -771,15 +738,7 @@
                 <w:sz w:val="24"/>
                 <w:lang w:val="es-MX"/>
               </w:rPr>
-              <w:t>El administrador a</w:t>
-            </w:r>
-            <w:r>
-              <w:rPr>
-                <w:rFonts w:ascii="Arial" w:hAnsi="Arial"/>
-                <w:sz w:val="24"/>
-                <w:lang w:val="es-MX"/>
-              </w:rPr>
-              <w:t>bre la ventana registrar proveedor.</w:t>
+              <w:t>El administrador se loguea.</w:t>
             </w:r>
           </w:p>
         </w:tc>
@@ -827,31 +786,7 @@
                 <w:sz w:val="24"/>
                 <w:lang w:val="es-MX"/>
               </w:rPr>
-              <w:t xml:space="preserve">El sistema </w:t>
-            </w:r>
-            <w:r>
-              <w:rPr>
-                <w:rFonts w:ascii="Arial" w:hAnsi="Arial"/>
-                <w:sz w:val="24"/>
-                <w:lang w:val="es-MX"/>
-              </w:rPr>
-              <w:t xml:space="preserve">muestra </w:t>
-            </w:r>
-            <w:r>
-              <w:rPr>
-                <w:rFonts w:ascii="Arial" w:hAnsi="Arial"/>
-                <w:sz w:val="24"/>
-                <w:lang w:val="es-MX"/>
-              </w:rPr>
-              <w:t>la ventana resp</w:t>
-            </w:r>
-            <w:r>
-              <w:rPr>
-                <w:rFonts w:ascii="Arial" w:hAnsi="Arial"/>
-                <w:sz w:val="24"/>
-                <w:lang w:val="es-MX"/>
-              </w:rPr>
-              <w:t>ectiva para registrar un proveedor.</w:t>
+              <w:t>El administrador abre la ventana de facturación.</w:t>
             </w:r>
           </w:p>
         </w:tc>
@@ -899,15 +834,7 @@
                 <w:sz w:val="24"/>
                 <w:lang w:val="es-MX"/>
               </w:rPr>
-              <w:t>El administrador</w:t>
-            </w:r>
-            <w:r>
-              <w:rPr>
-                <w:rFonts w:ascii="Arial" w:hAnsi="Arial"/>
-                <w:sz w:val="24"/>
-                <w:lang w:val="es-MX"/>
-              </w:rPr>
-              <w:t xml:space="preserve"> completa los siguientes datos: código, nombre, plazo, teléfono, cuenta bancaria, fax, email, ubicación, cuentas por pagar.</w:t>
+              <w:t>El sistema muestra la ventana respectiva.</w:t>
             </w:r>
           </w:p>
         </w:tc>
@@ -955,15 +882,7 @@
                 <w:sz w:val="24"/>
                 <w:lang w:val="es-MX"/>
               </w:rPr>
-              <w:t>El administrador da un clic</w:t>
-            </w:r>
-            <w:r>
-              <w:rPr>
-                <w:rFonts w:ascii="Arial" w:hAnsi="Arial"/>
-                <w:sz w:val="24"/>
-                <w:lang w:val="es-MX"/>
-              </w:rPr>
-              <w:t>k en el botón registrar proveedor.</w:t>
+              <w:t>El administrador presiona la tecla F8.</w:t>
             </w:r>
           </w:p>
         </w:tc>
@@ -1011,7 +930,7 @@
                 <w:sz w:val="24"/>
                 <w:lang w:val="es-MX"/>
               </w:rPr>
-              <w:t>El sistema toma los datos de los atributos y los registra en la base de datos.</w:t>
+              <w:t>El sistema abre el módulo de productos.</w:t>
             </w:r>
           </w:p>
         </w:tc>
@@ -1059,23 +978,55 @@
                 <w:sz w:val="24"/>
                 <w:lang w:val="es-MX"/>
               </w:rPr>
-              <w:t xml:space="preserve">El sistema muestra un mensaje </w:t>
+              <w:t>El administrador podrá escoger entre las diferentes opciones del módulo.</w:t>
             </w:r>
+          </w:p>
+        </w:tc>
+      </w:tr>
+      <w:tr>
+        <w:tc>
+          <w:tcPr>
+            <w:tcW w:w="637" w:type="dxa"/>
+          </w:tcPr>
+          <w:p>
+            <w:pPr>
+              <w:jc w:val="both"/>
+              <w:rPr>
+                <w:rFonts w:ascii="Arial" w:hAnsi="Arial"/>
+                <w:sz w:val="24"/>
+                <w:lang w:val="es-MX"/>
+              </w:rPr>
+            </w:pPr>
             <w:r>
               <w:rPr>
                 <w:rFonts w:ascii="Arial" w:hAnsi="Arial"/>
                 <w:sz w:val="24"/>
                 <w:lang w:val="es-MX"/>
               </w:rPr>
-              <w:t>con el nombre del proveedor</w:t>
+              <w:t>7</w:t>
             </w:r>
+          </w:p>
+        </w:tc>
+        <w:tc>
+          <w:tcPr>
+            <w:tcW w:w="8080" w:type="dxa"/>
+          </w:tcPr>
+          <w:p>
+            <w:pPr>
+              <w:jc w:val="both"/>
+              <w:rPr>
+                <w:rFonts w:ascii="Arial" w:hAnsi="Arial"/>
+                <w:sz w:val="24"/>
+                <w:lang w:val="es-MX"/>
+              </w:rPr>
+            </w:pPr>
             <w:r>
               <w:rPr>
                 <w:rFonts w:ascii="Arial" w:hAnsi="Arial"/>
                 <w:sz w:val="24"/>
                 <w:lang w:val="es-MX"/>
               </w:rPr>
-              <w:t xml:space="preserve"> que se ha registrado.</w:t>
+              <w:t>Una vez terminado el administrador cerrara el modulo.</w:t>
             </w:r>
           </w:p>
         </w:tc>
@@ -1158,48 +1109,6 @@
           <w:lang w:val="es-MX"/>
         </w:rPr>
       </w:pPr>
-    </w:p>
-    <w:p>
-      <w:pPr>
-        <w:numPr>
-          <w:ilvl w:val="0"/>
-          <w:numId w:val="10"/>
-        </w:numPr>
-        <w:jc w:val="both"/>
-        <w:rPr>
-          <w:rFonts w:ascii="Arial" w:hAnsi="Arial"/>
-          <w:b/>
-          <w:sz w:val="24"/>
-          <w:lang w:val="es-MX"/>
-        </w:rPr>
-      </w:pPr>
-      <w:r>
-        <w:rPr>
-          <w:rFonts w:ascii="Arial" w:hAnsi="Arial"/>
-          <w:b/>
-          <w:sz w:val="24"/>
-          <w:lang w:val="es-MX"/>
-        </w:rPr>
-        <w:t>Re</w:t>
-      </w:r>
-      <w:r>
-        <w:rPr>
-          <w:rFonts w:ascii="Arial" w:hAnsi="Arial"/>
-          <w:b/>
-          <w:sz w:val="24"/>
-          <w:lang w:val="es-MX"/>
-        </w:rPr>
-        <w:t>petición del código del proveedor</w:t>
-      </w:r>
-      <w:r>
-        <w:rPr>
-          <w:rFonts w:ascii="Arial" w:hAnsi="Arial"/>
-          <w:b/>
-          <w:sz w:val="24"/>
-          <w:lang w:val="es-MX"/>
-        </w:rPr>
-        <w:t>:</w:t>
-      </w:r>
     </w:p>
     <w:p>
       <w:pPr>
@@ -1294,7 +1203,7 @@
                 <w:sz w:val="24"/>
                 <w:lang w:val="es-MX"/>
               </w:rPr>
-              <w:t>1.</w:t>
+              <w:t>1</w:t>
             </w:r>
           </w:p>
         </w:tc>
@@ -1317,15 +1226,7 @@
                 <w:sz w:val="24"/>
                 <w:lang w:val="es-MX"/>
               </w:rPr>
-              <w:t>El administrador a</w:t>
-            </w:r>
-            <w:r>
-              <w:rPr>
-                <w:rFonts w:ascii="Arial" w:hAnsi="Arial"/>
-                <w:sz w:val="24"/>
-                <w:lang w:val="es-MX"/>
-              </w:rPr>
-              <w:t>bre la ventana registrar proveedor.</w:t>
+              <w:t>Error al iniciar sesión</w:t>
             </w:r>
           </w:p>
         </w:tc>
@@ -1350,7 +1251,7 @@
                 <w:sz w:val="24"/>
                 <w:lang w:val="es-MX"/>
               </w:rPr>
-              <w:t>2.</w:t>
+              <w:t>1.1</w:t>
             </w:r>
           </w:p>
         </w:tc>
@@ -1373,503 +1274,7 @@
                 <w:sz w:val="24"/>
                 <w:lang w:val="es-MX"/>
               </w:rPr>
-              <w:t xml:space="preserve">El sistema </w:t>
-            </w:r>
-            <w:r>
-              <w:rPr>
-                <w:rFonts w:ascii="Arial" w:hAnsi="Arial"/>
-                <w:sz w:val="24"/>
-                <w:lang w:val="es-MX"/>
-              </w:rPr>
-              <w:t xml:space="preserve">muestra </w:t>
-            </w:r>
-            <w:r>
-              <w:rPr>
-                <w:rFonts w:ascii="Arial" w:hAnsi="Arial"/>
-                <w:sz w:val="24"/>
-                <w:lang w:val="es-MX"/>
-              </w:rPr>
-              <w:t>la ventana resp</w:t>
-            </w:r>
-            <w:r>
-              <w:rPr>
-                <w:rFonts w:ascii="Arial" w:hAnsi="Arial"/>
-                <w:sz w:val="24"/>
-                <w:lang w:val="es-MX"/>
-              </w:rPr>
-              <w:t>ectiva para registrar un proveedor.</w:t>
-            </w:r>
-          </w:p>
-        </w:tc>
-      </w:tr>
-      <w:tr>
-        <w:tc>
-          <w:tcPr>
-            <w:tcW w:w="637" w:type="dxa"/>
-          </w:tcPr>
-          <w:p>
-            <w:pPr>
-              <w:jc w:val="both"/>
-              <w:rPr>
-                <w:rFonts w:ascii="Arial" w:hAnsi="Arial"/>
-                <w:sz w:val="24"/>
-                <w:lang w:val="es-MX"/>
-              </w:rPr>
-            </w:pPr>
-            <w:r>
-              <w:rPr>
-                <w:rFonts w:ascii="Arial" w:hAnsi="Arial"/>
-                <w:sz w:val="24"/>
-                <w:lang w:val="es-MX"/>
-              </w:rPr>
-              <w:t>3.</w:t>
-            </w:r>
-          </w:p>
-        </w:tc>
-        <w:tc>
-          <w:tcPr>
-            <w:tcW w:w="8080" w:type="dxa"/>
-          </w:tcPr>
-          <w:p>
-            <w:pPr>
-              <w:jc w:val="both"/>
-              <w:rPr>
-                <w:rFonts w:ascii="Arial" w:hAnsi="Arial"/>
-                <w:sz w:val="24"/>
-                <w:lang w:val="es-MX"/>
-              </w:rPr>
-            </w:pPr>
-            <w:r>
-              <w:rPr>
-                <w:rFonts w:ascii="Arial" w:hAnsi="Arial"/>
-                <w:sz w:val="24"/>
-                <w:lang w:val="es-MX"/>
-              </w:rPr>
-              <w:t xml:space="preserve">El administrador completa los siguientes datos: </w:t>
-            </w:r>
-            <w:r>
-              <w:rPr>
-                <w:rFonts w:ascii="Arial" w:hAnsi="Arial"/>
-                <w:sz w:val="24"/>
-                <w:lang w:val="es-MX"/>
-              </w:rPr>
-              <w:t>código, nombre, plazo, teléfono, cuenta bancaria, fax, email, ubicación, cuentas por pagar.</w:t>
-            </w:r>
-          </w:p>
-        </w:tc>
-      </w:tr>
-      <w:tr>
-        <w:tc>
-          <w:tcPr>
-            <w:tcW w:w="637" w:type="dxa"/>
-          </w:tcPr>
-          <w:p>
-            <w:pPr>
-              <w:jc w:val="both"/>
-              <w:rPr>
-                <w:rFonts w:ascii="Arial" w:hAnsi="Arial"/>
-                <w:sz w:val="24"/>
-                <w:lang w:val="es-MX"/>
-              </w:rPr>
-            </w:pPr>
-            <w:r>
-              <w:rPr>
-                <w:rFonts w:ascii="Arial" w:hAnsi="Arial"/>
-                <w:sz w:val="24"/>
-                <w:lang w:val="es-MX"/>
-              </w:rPr>
-              <w:t>4.</w:t>
-            </w:r>
-          </w:p>
-        </w:tc>
-        <w:tc>
-          <w:tcPr>
-            <w:tcW w:w="8080" w:type="dxa"/>
-          </w:tcPr>
-          <w:p>
-            <w:pPr>
-              <w:jc w:val="both"/>
-              <w:rPr>
-                <w:rFonts w:ascii="Arial" w:hAnsi="Arial"/>
-                <w:sz w:val="24"/>
-                <w:lang w:val="es-MX"/>
-              </w:rPr>
-            </w:pPr>
-            <w:r>
-              <w:rPr>
-                <w:rFonts w:ascii="Arial" w:hAnsi="Arial"/>
-                <w:sz w:val="24"/>
-                <w:lang w:val="es-MX"/>
-              </w:rPr>
-              <w:t>El administrador da un clic</w:t>
-            </w:r>
-            <w:r>
-              <w:rPr>
-                <w:rFonts w:ascii="Arial" w:hAnsi="Arial"/>
-                <w:sz w:val="24"/>
-                <w:lang w:val="es-MX"/>
-              </w:rPr>
-              <w:t>k en el botón registrar proveedor</w:t>
-            </w:r>
-            <w:r>
-              <w:rPr>
-                <w:rFonts w:ascii="Arial" w:hAnsi="Arial"/>
-                <w:sz w:val="24"/>
-                <w:lang w:val="es-MX"/>
-              </w:rPr>
-              <w:t>.</w:t>
-            </w:r>
-          </w:p>
-        </w:tc>
-      </w:tr>
-      <w:tr>
-        <w:tc>
-          <w:tcPr>
-            <w:tcW w:w="637" w:type="dxa"/>
-          </w:tcPr>
-          <w:p>
-            <w:pPr>
-              <w:jc w:val="both"/>
-              <w:rPr>
-                <w:rFonts w:ascii="Arial" w:hAnsi="Arial"/>
-                <w:sz w:val="24"/>
-                <w:lang w:val="es-MX"/>
-              </w:rPr>
-            </w:pPr>
-            <w:r>
-              <w:rPr>
-                <w:rFonts w:ascii="Arial" w:hAnsi="Arial"/>
-                <w:sz w:val="24"/>
-                <w:lang w:val="es-MX"/>
-              </w:rPr>
-              <w:t>5.</w:t>
-            </w:r>
-          </w:p>
-        </w:tc>
-        <w:tc>
-          <w:tcPr>
-            <w:tcW w:w="8080" w:type="dxa"/>
-          </w:tcPr>
-          <w:p>
-            <w:pPr>
-              <w:jc w:val="both"/>
-              <w:rPr>
-                <w:rFonts w:ascii="Arial" w:hAnsi="Arial"/>
-                <w:sz w:val="24"/>
-                <w:lang w:val="es-MX"/>
-              </w:rPr>
-            </w:pPr>
-            <w:r>
-              <w:rPr>
-                <w:rFonts w:ascii="Arial" w:hAnsi="Arial"/>
-                <w:sz w:val="24"/>
-                <w:lang w:val="es-MX"/>
-              </w:rPr>
-              <w:t>El sistema toma los datos de los atributos, pero a la hora de registrarse en la base de datos</w:t>
-            </w:r>
-            <w:r>
-              <w:rPr>
-                <w:rFonts w:ascii="Arial" w:hAnsi="Arial"/>
-                <w:sz w:val="24"/>
-                <w:lang w:val="es-MX"/>
-              </w:rPr>
-              <w:t xml:space="preserve"> encuentra un código de proveedor</w:t>
-            </w:r>
-            <w:r>
-              <w:rPr>
-                <w:rFonts w:ascii="Arial" w:hAnsi="Arial"/>
-                <w:sz w:val="24"/>
-                <w:lang w:val="es-MX"/>
-              </w:rPr>
-              <w:t xml:space="preserve"> duplicado y no </w:t>
-            </w:r>
-            <w:r>
-              <w:rPr>
-                <w:rFonts w:ascii="Arial" w:hAnsi="Arial"/>
-                <w:sz w:val="24"/>
-                <w:lang w:val="es-MX"/>
-              </w:rPr>
-              <w:t>registra el proveedor</w:t>
-            </w:r>
-            <w:r>
-              <w:rPr>
-                <w:rFonts w:ascii="Arial" w:hAnsi="Arial"/>
-                <w:sz w:val="24"/>
-                <w:lang w:val="es-MX"/>
-              </w:rPr>
-              <w:t>.</w:t>
-            </w:r>
-          </w:p>
-        </w:tc>
-      </w:tr>
-      <w:tr>
-        <w:tc>
-          <w:tcPr>
-            <w:tcW w:w="637" w:type="dxa"/>
-          </w:tcPr>
-          <w:p>
-            <w:pPr>
-              <w:jc w:val="both"/>
-              <w:rPr>
-                <w:rFonts w:ascii="Arial" w:hAnsi="Arial"/>
-                <w:sz w:val="24"/>
-                <w:lang w:val="es-MX"/>
-              </w:rPr>
-            </w:pPr>
-            <w:r>
-              <w:rPr>
-                <w:rFonts w:ascii="Arial" w:hAnsi="Arial"/>
-                <w:sz w:val="24"/>
-                <w:lang w:val="es-MX"/>
-              </w:rPr>
-              <w:t>6.</w:t>
-            </w:r>
-          </w:p>
-        </w:tc>
-        <w:tc>
-          <w:tcPr>
-            <w:tcW w:w="8080" w:type="dxa"/>
-          </w:tcPr>
-          <w:p>
-            <w:pPr>
-              <w:jc w:val="both"/>
-              <w:rPr>
-                <w:rFonts w:ascii="Arial" w:hAnsi="Arial"/>
-                <w:sz w:val="24"/>
-                <w:lang w:val="es-MX"/>
-              </w:rPr>
-            </w:pPr>
-            <w:r>
-              <w:rPr>
-                <w:rFonts w:ascii="Arial" w:hAnsi="Arial"/>
-                <w:sz w:val="24"/>
-                <w:lang w:val="es-MX"/>
-              </w:rPr>
-              <w:t>El sistema muestra un mensaje con el nombre d</w:t>
-            </w:r>
-            <w:r>
-              <w:rPr>
-                <w:rFonts w:ascii="Arial" w:hAnsi="Arial"/>
-                <w:sz w:val="24"/>
-                <w:lang w:val="es-MX"/>
-              </w:rPr>
-              <w:t>el proveedor que</w:t>
-            </w:r>
-            <w:r>
-              <w:rPr>
-                <w:rFonts w:ascii="Arial" w:hAnsi="Arial"/>
-                <w:sz w:val="24"/>
-                <w:lang w:val="es-MX"/>
-              </w:rPr>
-              <w:t xml:space="preserve"> tiene el código duplicado.</w:t>
-            </w:r>
-          </w:p>
-        </w:tc>
-      </w:tr>
-      <w:tr>
-        <w:tc>
-          <w:tcPr>
-            <w:tcW w:w="637" w:type="dxa"/>
-          </w:tcPr>
-          <w:p>
-            <w:pPr>
-              <w:jc w:val="both"/>
-              <w:rPr>
-                <w:rFonts w:ascii="Arial" w:hAnsi="Arial"/>
-                <w:sz w:val="24"/>
-                <w:lang w:val="es-MX"/>
-              </w:rPr>
-            </w:pPr>
-            <w:r>
-              <w:rPr>
-                <w:rFonts w:ascii="Arial" w:hAnsi="Arial"/>
-                <w:sz w:val="24"/>
-                <w:lang w:val="es-MX"/>
-              </w:rPr>
-              <w:t>7.</w:t>
-            </w:r>
-          </w:p>
-        </w:tc>
-        <w:tc>
-          <w:tcPr>
-            <w:tcW w:w="8080" w:type="dxa"/>
-          </w:tcPr>
-          <w:p>
-            <w:pPr>
-              <w:jc w:val="both"/>
-              <w:rPr>
-                <w:rFonts w:ascii="Arial" w:hAnsi="Arial"/>
-                <w:sz w:val="24"/>
-                <w:lang w:val="es-MX"/>
-              </w:rPr>
-            </w:pPr>
-            <w:r>
-              <w:rPr>
-                <w:rFonts w:ascii="Arial" w:hAnsi="Arial"/>
-                <w:sz w:val="24"/>
-                <w:lang w:val="es-MX"/>
-              </w:rPr>
-              <w:t>El administra</w:t>
-            </w:r>
-            <w:r>
-              <w:rPr>
-                <w:rFonts w:ascii="Arial" w:hAnsi="Arial"/>
-                <w:sz w:val="24"/>
-                <w:lang w:val="es-MX"/>
-              </w:rPr>
-              <w:t>dor cambia el código del proveed</w:t>
-            </w:r>
-            <w:r>
-              <w:rPr>
-                <w:rFonts w:ascii="Arial" w:hAnsi="Arial"/>
-                <w:sz w:val="24"/>
-                <w:lang w:val="es-MX"/>
-              </w:rPr>
-              <w:t>o</w:t>
-            </w:r>
-            <w:r>
-              <w:rPr>
-                <w:rFonts w:ascii="Arial" w:hAnsi="Arial"/>
-                <w:sz w:val="24"/>
-                <w:lang w:val="es-MX"/>
-              </w:rPr>
-              <w:t>r</w:t>
-            </w:r>
-            <w:r>
-              <w:rPr>
-                <w:rFonts w:ascii="Arial" w:hAnsi="Arial"/>
-                <w:sz w:val="24"/>
-                <w:lang w:val="es-MX"/>
-              </w:rPr>
-              <w:t>, pres</w:t>
-            </w:r>
-            <w:r>
-              <w:rPr>
-                <w:rFonts w:ascii="Arial" w:hAnsi="Arial"/>
-                <w:sz w:val="24"/>
-                <w:lang w:val="es-MX"/>
-              </w:rPr>
-              <w:t>iona el botón registrar proveedor</w:t>
-            </w:r>
-            <w:r>
-              <w:rPr>
-                <w:rFonts w:ascii="Arial" w:hAnsi="Arial"/>
-                <w:sz w:val="24"/>
-                <w:lang w:val="es-MX"/>
-              </w:rPr>
-              <w:t>.</w:t>
-            </w:r>
-          </w:p>
-        </w:tc>
-      </w:tr>
-      <w:tr>
-        <w:tc>
-          <w:tcPr>
-            <w:tcW w:w="637" w:type="dxa"/>
-          </w:tcPr>
-          <w:p>
-            <w:pPr>
-              <w:jc w:val="both"/>
-              <w:rPr>
-                <w:rFonts w:ascii="Arial" w:hAnsi="Arial"/>
-                <w:sz w:val="24"/>
-                <w:lang w:val="es-MX"/>
-              </w:rPr>
-            </w:pPr>
-            <w:r>
-              <w:rPr>
-                <w:rFonts w:ascii="Arial" w:hAnsi="Arial"/>
-                <w:sz w:val="24"/>
-                <w:lang w:val="es-MX"/>
-              </w:rPr>
-              <w:t>8.</w:t>
-            </w:r>
-          </w:p>
-        </w:tc>
-        <w:tc>
-          <w:tcPr>
-            <w:tcW w:w="8080" w:type="dxa"/>
-          </w:tcPr>
-          <w:p>
-            <w:pPr>
-              <w:jc w:val="both"/>
-              <w:rPr>
-                <w:rFonts w:ascii="Arial" w:hAnsi="Arial"/>
-                <w:sz w:val="24"/>
-                <w:lang w:val="es-MX"/>
-              </w:rPr>
-            </w:pPr>
-            <w:r>
-              <w:rPr>
-                <w:rFonts w:ascii="Arial" w:hAnsi="Arial"/>
-                <w:sz w:val="24"/>
-                <w:lang w:val="es-MX"/>
-              </w:rPr>
-              <w:t>El sistema identifica que no hay llave duplicada y</w:t>
-            </w:r>
-            <w:r>
-              <w:rPr>
-                <w:rFonts w:ascii="Arial" w:hAnsi="Arial"/>
-                <w:sz w:val="24"/>
-                <w:lang w:val="es-MX"/>
-              </w:rPr>
-              <w:t xml:space="preserve"> registra el proveedor</w:t>
-            </w:r>
-            <w:r>
-              <w:rPr>
-                <w:rFonts w:ascii="Arial" w:hAnsi="Arial"/>
-                <w:sz w:val="24"/>
-                <w:lang w:val="es-MX"/>
-              </w:rPr>
-              <w:t xml:space="preserve"> en la base de datos.</w:t>
-            </w:r>
-          </w:p>
-        </w:tc>
-      </w:tr>
-      <w:tr>
-        <w:tc>
-          <w:tcPr>
-            <w:tcW w:w="637" w:type="dxa"/>
-          </w:tcPr>
-          <w:p>
-            <w:pPr>
-              <w:jc w:val="both"/>
-              <w:rPr>
-                <w:rFonts w:ascii="Arial" w:hAnsi="Arial"/>
-                <w:sz w:val="24"/>
-                <w:lang w:val="es-MX"/>
-              </w:rPr>
-            </w:pPr>
-            <w:r>
-              <w:rPr>
-                <w:rFonts w:ascii="Arial" w:hAnsi="Arial"/>
-                <w:sz w:val="24"/>
-                <w:lang w:val="es-MX"/>
-              </w:rPr>
-              <w:t>9.</w:t>
-            </w:r>
-          </w:p>
-        </w:tc>
-        <w:tc>
-          <w:tcPr>
-            <w:tcW w:w="8080" w:type="dxa"/>
-          </w:tcPr>
-          <w:p>
-            <w:pPr>
-              <w:jc w:val="both"/>
-              <w:rPr>
-                <w:rFonts w:ascii="Arial" w:hAnsi="Arial"/>
-                <w:sz w:val="24"/>
-                <w:lang w:val="es-MX"/>
-              </w:rPr>
-            </w:pPr>
-            <w:r>
-              <w:rPr>
-                <w:rFonts w:ascii="Arial" w:hAnsi="Arial"/>
-                <w:sz w:val="24"/>
-                <w:lang w:val="es-MX"/>
-              </w:rPr>
-              <w:t>El sistema muestra un mensaje con el éxito de la transacción.</w:t>
+              <w:t>El administrador deberá ingresar nuevamente los datos.</w:t>
             </w:r>
           </w:p>
         </w:tc>
@@ -2065,102 +1470,6 @@
                 <w:sz w:val="24"/>
                 <w:lang w:val="es-MX"/>
               </w:rPr>
-              <w:t>Caída de la base de datos</w:t>
-            </w:r>
-          </w:p>
-        </w:tc>
-      </w:tr>
-      <w:tr>
-        <w:tc>
-          <w:tcPr>
-            <w:tcW w:w="637" w:type="dxa"/>
-          </w:tcPr>
-          <w:p>
-            <w:pPr>
-              <w:jc w:val="both"/>
-              <w:rPr>
-                <w:rFonts w:ascii="Arial" w:hAnsi="Arial"/>
-                <w:sz w:val="24"/>
-                <w:lang w:val="es-MX"/>
-              </w:rPr>
-            </w:pPr>
-            <w:r>
-              <w:rPr>
-                <w:rFonts w:ascii="Arial" w:hAnsi="Arial"/>
-                <w:sz w:val="24"/>
-                <w:lang w:val="es-MX"/>
-              </w:rPr>
-              <w:t>1.1</w:t>
-            </w:r>
-          </w:p>
-        </w:tc>
-        <w:tc>
-          <w:tcPr>
-            <w:tcW w:w="8080" w:type="dxa"/>
-          </w:tcPr>
-          <w:p>
-            <w:pPr>
-              <w:jc w:val="both"/>
-              <w:rPr>
-                <w:rFonts w:ascii="Arial" w:hAnsi="Arial"/>
-                <w:sz w:val="24"/>
-                <w:lang w:val="es-MX"/>
-              </w:rPr>
-            </w:pPr>
-            <w:r>
-              <w:rPr>
-                <w:rFonts w:ascii="Arial" w:hAnsi="Arial"/>
-                <w:sz w:val="24"/>
-                <w:lang w:val="es-MX"/>
-              </w:rPr>
-              <w:t>El administrador debería esperar a que se restablezca el servicio o llamar a soporte técnico.</w:t>
-            </w:r>
-          </w:p>
-        </w:tc>
-      </w:tr>
-      <w:tr>
-        <w:tc>
-          <w:tcPr>
-            <w:tcW w:w="637" w:type="dxa"/>
-          </w:tcPr>
-          <w:p>
-            <w:pPr>
-              <w:jc w:val="both"/>
-              <w:rPr>
-                <w:rFonts w:ascii="Arial" w:hAnsi="Arial"/>
-                <w:sz w:val="24"/>
-                <w:lang w:val="es-MX"/>
-              </w:rPr>
-            </w:pPr>
-            <w:r>
-              <w:rPr>
-                <w:rFonts w:ascii="Arial" w:hAnsi="Arial"/>
-                <w:sz w:val="24"/>
-                <w:lang w:val="es-MX"/>
-              </w:rPr>
-              <w:t xml:space="preserve">2. </w:t>
-            </w:r>
-          </w:p>
-        </w:tc>
-        <w:tc>
-          <w:tcPr>
-            <w:tcW w:w="8080" w:type="dxa"/>
-          </w:tcPr>
-          <w:p>
-            <w:pPr>
-              <w:jc w:val="both"/>
-              <w:rPr>
-                <w:rFonts w:ascii="Arial" w:hAnsi="Arial"/>
-                <w:sz w:val="24"/>
-                <w:lang w:val="es-MX"/>
-              </w:rPr>
-            </w:pPr>
-            <w:r>
-              <w:rPr>
-                <w:rFonts w:ascii="Arial" w:hAnsi="Arial"/>
-                <w:sz w:val="24"/>
-                <w:lang w:val="es-MX"/>
-              </w:rPr>
               <w:t>No hay electricidad.</w:t>
             </w:r>
           </w:p>
@@ -2186,7 +1495,7 @@
                 <w:sz w:val="24"/>
                 <w:lang w:val="es-MX"/>
               </w:rPr>
-              <w:t>2.1</w:t>
+              <w:t>1.1</w:t>
             </w:r>
           </w:p>
         </w:tc>
@@ -2234,7 +1543,7 @@
                 <w:sz w:val="24"/>
                 <w:lang w:val="es-MX"/>
               </w:rPr>
-              <w:t>3.</w:t>
+              <w:t xml:space="preserve">2. </w:t>
             </w:r>
           </w:p>
         </w:tc>
@@ -2282,6 +1591,102 @@
                 <w:sz w:val="24"/>
                 <w:lang w:val="es-MX"/>
               </w:rPr>
+              <w:t>2.1</w:t>
+            </w:r>
+          </w:p>
+        </w:tc>
+        <w:tc>
+          <w:tcPr>
+            <w:tcW w:w="8080" w:type="dxa"/>
+          </w:tcPr>
+          <w:p>
+            <w:pPr>
+              <w:jc w:val="both"/>
+              <w:rPr>
+                <w:rFonts w:ascii="Arial" w:hAnsi="Arial"/>
+                <w:sz w:val="24"/>
+                <w:lang w:val="es-MX"/>
+              </w:rPr>
+            </w:pPr>
+            <w:r>
+              <w:rPr>
+                <w:rFonts w:ascii="Arial" w:hAnsi="Arial"/>
+                <w:sz w:val="24"/>
+                <w:lang w:val="es-MX"/>
+              </w:rPr>
+              <w:t>Reparar el ordenador.</w:t>
+            </w:r>
+          </w:p>
+        </w:tc>
+      </w:tr>
+      <w:tr>
+        <w:tc>
+          <w:tcPr>
+            <w:tcW w:w="637" w:type="dxa"/>
+          </w:tcPr>
+          <w:p>
+            <w:pPr>
+              <w:jc w:val="both"/>
+              <w:rPr>
+                <w:rFonts w:ascii="Arial" w:hAnsi="Arial"/>
+                <w:sz w:val="24"/>
+                <w:lang w:val="es-MX"/>
+              </w:rPr>
+            </w:pPr>
+            <w:r>
+              <w:rPr>
+                <w:rFonts w:ascii="Arial" w:hAnsi="Arial"/>
+                <w:sz w:val="24"/>
+                <w:lang w:val="es-MX"/>
+              </w:rPr>
+              <w:t>3.</w:t>
+            </w:r>
+          </w:p>
+        </w:tc>
+        <w:tc>
+          <w:tcPr>
+            <w:tcW w:w="8080" w:type="dxa"/>
+          </w:tcPr>
+          <w:p>
+            <w:pPr>
+              <w:jc w:val="both"/>
+              <w:rPr>
+                <w:rFonts w:ascii="Arial" w:hAnsi="Arial"/>
+                <w:sz w:val="24"/>
+                <w:lang w:val="es-MX"/>
+              </w:rPr>
+            </w:pPr>
+            <w:r>
+              <w:rPr>
+                <w:rFonts w:ascii="Arial" w:hAnsi="Arial"/>
+                <w:sz w:val="24"/>
+                <w:lang w:val="es-MX"/>
+              </w:rPr>
+              <w:t>El sistema se traba</w:t>
+            </w:r>
+          </w:p>
+        </w:tc>
+      </w:tr>
+      <w:tr>
+        <w:tc>
+          <w:tcPr>
+            <w:tcW w:w="637" w:type="dxa"/>
+          </w:tcPr>
+          <w:p>
+            <w:pPr>
+              <w:jc w:val="both"/>
+              <w:rPr>
+                <w:rFonts w:ascii="Arial" w:hAnsi="Arial"/>
+                <w:sz w:val="24"/>
+                <w:lang w:val="es-MX"/>
+              </w:rPr>
+            </w:pPr>
+            <w:r>
+              <w:rPr>
+                <w:rFonts w:ascii="Arial" w:hAnsi="Arial"/>
+                <w:sz w:val="24"/>
+                <w:lang w:val="es-MX"/>
+              </w:rPr>
               <w:t>3.1</w:t>
             </w:r>
           </w:p>
@@ -2305,10 +1710,12 @@
                 <w:sz w:val="24"/>
                 <w:lang w:val="es-MX"/>
               </w:rPr>
-              <w:t>Reparar el ordenador.</w:t>
+              <w:t>El usuario deberá esperar a que el sistema reaccione.</w:t>
             </w:r>
           </w:p>
         </w:tc>
+        <w:bookmarkStart w:id="0" w:name="_GoBack"/>
+        <w:bookmarkEnd w:id="0"/>
       </w:tr>
     </w:tbl>
     <w:p>

</xml_diff>